<commit_message>
Minor fixes on 18.1-High-Quality-Code-and-Refactoring-Exercise
</commit_message>
<xml_diff>
--- a/Courses/Software-Sciences/Module-2-DS-and-Algo/18.1-High-Quality-Code-and-Refactoring/18.1-High-Quality-Code-and-Refactoring-Exercise.docx
+++ b/Courses/Software-Sciences/Module-2-DS-and-Algo/18.1-High-Quality-Code-and-Refactoring/18.1-High-Quality-Code-and-Refactoring-Exercise.docx
@@ -4,7 +4,7 @@
   <w:body>
     <w:p>
       <w:pPr>
-        <w:pStyle w:val="Heading1"/>
+        <w:pStyle w:val="1"/>
         <w:jc w:val="center"/>
         <w:rPr>
           <w:sz w:val="48"/>
@@ -37,7 +37,7 @@
     </w:p>
     <w:p>
       <w:pPr>
-        <w:pStyle w:val="Heading2"/>
+        <w:pStyle w:val="2"/>
       </w:pPr>
       <w:r>
         <w:t>Завъртаща разходка в матрица</w:t>
@@ -45,7 +45,7 @@
     </w:p>
     <w:p>
       <w:pPr>
-        <w:pStyle w:val="Heading3"/>
+        <w:pStyle w:val="3"/>
         <w:rPr>
           <w:lang w:val="bg-BG"/>
         </w:rPr>
@@ -521,7 +521,7 @@
     <w:bookmarkEnd w:id="0"/>
     <w:p>
       <w:pPr>
-        <w:pStyle w:val="Heading4"/>
+        <w:pStyle w:val="4"/>
         <w:rPr>
           <w:noProof/>
           <w:lang w:val="bg-BG"/>
@@ -537,7 +537,7 @@
     </w:p>
     <w:tbl>
       <w:tblPr>
-        <w:tblStyle w:val="TableGrid"/>
+        <w:tblStyle w:val="af"/>
         <w:tblW w:w="10320" w:type="dxa"/>
         <w:tblInd w:w="23" w:type="dxa"/>
         <w:tblCellMar>
@@ -1814,7 +1814,7 @@
     </w:tbl>
     <w:p>
       <w:pPr>
-        <w:pStyle w:val="Heading3"/>
+        <w:pStyle w:val="3"/>
         <w:rPr>
           <w:lang w:val="bg-BG"/>
         </w:rPr>
@@ -1890,7 +1890,7 @@
     </w:p>
     <w:p>
       <w:pPr>
-        <w:pStyle w:val="Heading3"/>
+        <w:pStyle w:val="3"/>
         <w:rPr>
           <w:lang w:val="bg-BG"/>
         </w:rPr>
@@ -2052,7 +2052,7 @@
     </w:p>
     <w:p>
       <w:pPr>
-        <w:pStyle w:val="Heading2"/>
+        <w:pStyle w:val="2"/>
       </w:pPr>
       <w:r>
         <w:t>Преработване и изчистване на кода</w:t>
@@ -2130,7 +2130,7 @@
     </w:p>
     <w:p>
       <w:pPr>
-        <w:pStyle w:val="ListParagraph"/>
+        <w:pStyle w:val="ac"/>
         <w:numPr>
           <w:ilvl w:val="0"/>
           <w:numId w:val="46"/>
@@ -2208,7 +2208,7 @@
     </w:p>
     <w:p>
       <w:pPr>
-        <w:pStyle w:val="ListParagraph"/>
+        <w:pStyle w:val="ac"/>
         <w:numPr>
           <w:ilvl w:val="0"/>
           <w:numId w:val="46"/>
@@ -2246,7 +2246,7 @@
     </w:p>
     <w:p>
       <w:pPr>
-        <w:pStyle w:val="ListParagraph"/>
+        <w:pStyle w:val="ac"/>
         <w:numPr>
           <w:ilvl w:val="0"/>
           <w:numId w:val="46"/>
@@ -2297,7 +2297,7 @@
     </w:p>
     <w:p>
       <w:pPr>
-        <w:pStyle w:val="ListParagraph"/>
+        <w:pStyle w:val="ac"/>
         <w:numPr>
           <w:ilvl w:val="0"/>
           <w:numId w:val="46"/>
@@ -2323,7 +2323,7 @@
     </w:p>
     <w:p>
       <w:pPr>
-        <w:pStyle w:val="ListParagraph"/>
+        <w:pStyle w:val="ac"/>
         <w:numPr>
           <w:ilvl w:val="1"/>
           <w:numId w:val="47"/>
@@ -2352,7 +2352,7 @@
     </w:p>
     <w:p>
       <w:pPr>
-        <w:pStyle w:val="ListParagraph"/>
+        <w:pStyle w:val="ac"/>
         <w:numPr>
           <w:ilvl w:val="1"/>
           <w:numId w:val="47"/>
@@ -2381,7 +2381,7 @@
     </w:p>
     <w:p>
       <w:pPr>
-        <w:pStyle w:val="ListParagraph"/>
+        <w:pStyle w:val="ac"/>
         <w:numPr>
           <w:ilvl w:val="1"/>
           <w:numId w:val="47"/>
@@ -2411,7 +2411,7 @@
     </w:p>
     <w:p>
       <w:pPr>
-        <w:pStyle w:val="ListParagraph"/>
+        <w:pStyle w:val="ac"/>
         <w:numPr>
           <w:ilvl w:val="0"/>
           <w:numId w:val="46"/>
@@ -2440,7 +2440,7 @@
     </w:p>
     <w:p>
       <w:pPr>
-        <w:pStyle w:val="ListParagraph"/>
+        <w:pStyle w:val="ac"/>
         <w:numPr>
           <w:ilvl w:val="1"/>
           <w:numId w:val="48"/>
@@ -2470,7 +2470,7 @@
     </w:p>
     <w:p>
       <w:pPr>
-        <w:pStyle w:val="ListParagraph"/>
+        <w:pStyle w:val="ac"/>
         <w:numPr>
           <w:ilvl w:val="0"/>
           <w:numId w:val="46"/>
@@ -2504,7 +2504,7 @@
     </w:p>
     <w:p>
       <w:pPr>
-        <w:pStyle w:val="ListParagraph"/>
+        <w:pStyle w:val="ac"/>
         <w:numPr>
           <w:ilvl w:val="0"/>
           <w:numId w:val="46"/>
@@ -2538,7 +2538,7 @@
     </w:p>
     <w:p>
       <w:pPr>
-        <w:pStyle w:val="ListParagraph"/>
+        <w:pStyle w:val="ac"/>
         <w:numPr>
           <w:ilvl w:val="0"/>
           <w:numId w:val="46"/>
@@ -2572,7 +2572,7 @@
     </w:p>
     <w:p>
       <w:pPr>
-        <w:pStyle w:val="ListParagraph"/>
+        <w:pStyle w:val="ac"/>
         <w:numPr>
           <w:ilvl w:val="0"/>
           <w:numId w:val="46"/>
@@ -2613,7 +2613,7 @@
     </w:p>
     <w:p>
       <w:pPr>
-        <w:pStyle w:val="ListParagraph"/>
+        <w:pStyle w:val="ac"/>
         <w:numPr>
           <w:ilvl w:val="0"/>
           <w:numId w:val="46"/>
@@ -2647,7 +2647,7 @@
     </w:p>
     <w:p>
       <w:pPr>
-        <w:pStyle w:val="ListParagraph"/>
+        <w:pStyle w:val="ac"/>
         <w:numPr>
           <w:ilvl w:val="0"/>
           <w:numId w:val="46"/>
@@ -2688,7 +2688,7 @@
     </w:p>
     <w:p>
       <w:pPr>
-        <w:pStyle w:val="ListParagraph"/>
+        <w:pStyle w:val="ac"/>
         <w:numPr>
           <w:ilvl w:val="0"/>
           <w:numId w:val="46"/>
@@ -2755,7 +2755,7 @@
     </w:p>
     <w:p>
       <w:pPr>
-        <w:pStyle w:val="ListParagraph"/>
+        <w:pStyle w:val="ac"/>
         <w:numPr>
           <w:ilvl w:val="0"/>
           <w:numId w:val="46"/>
@@ -2796,7 +2796,7 @@
     </w:p>
     <w:p>
       <w:pPr>
-        <w:pStyle w:val="ListParagraph"/>
+        <w:pStyle w:val="ac"/>
         <w:numPr>
           <w:ilvl w:val="0"/>
           <w:numId w:val="46"/>
@@ -2845,7 +2845,7 @@
     </w:p>
     <w:p>
       <w:pPr>
-        <w:pStyle w:val="ListParagraph"/>
+        <w:pStyle w:val="ac"/>
         <w:numPr>
           <w:ilvl w:val="0"/>
           <w:numId w:val="46"/>
@@ -2920,7 +2920,7 @@
     </w:p>
     <w:p>
       <w:pPr>
-        <w:pStyle w:val="ListParagraph"/>
+        <w:pStyle w:val="ac"/>
         <w:numPr>
           <w:ilvl w:val="0"/>
           <w:numId w:val="46"/>
@@ -2948,7 +2948,7 @@
     </w:p>
     <w:p>
       <w:pPr>
-        <w:pStyle w:val="ListParagraph"/>
+        <w:pStyle w:val="ac"/>
         <w:numPr>
           <w:ilvl w:val="0"/>
           <w:numId w:val="46"/>
@@ -3020,7 +3020,7 @@
     </w:p>
     <w:p>
       <w:pPr>
-        <w:pStyle w:val="ListParagraph"/>
+        <w:pStyle w:val="ac"/>
         <w:numPr>
           <w:ilvl w:val="1"/>
           <w:numId w:val="49"/>
@@ -3075,7 +3075,7 @@
     </w:p>
     <w:p>
       <w:pPr>
-        <w:pStyle w:val="ListParagraph"/>
+        <w:pStyle w:val="ac"/>
         <w:numPr>
           <w:ilvl w:val="1"/>
           <w:numId w:val="49"/>
@@ -3279,7 +3279,7 @@
     </w:p>
     <w:p>
       <w:pPr>
-        <w:pStyle w:val="Heading3"/>
+        <w:pStyle w:val="3"/>
         <w:rPr>
           <w:lang w:val="bg-BG"/>
         </w:rPr>
@@ -3532,7 +3532,7 @@
     </w:p>
     <w:p>
       <w:pPr>
-        <w:pStyle w:val="Heading3"/>
+        <w:pStyle w:val="3"/>
         <w:rPr>
           <w:lang w:val="bg-BG"/>
         </w:rPr>
@@ -3565,7 +3565,7 @@
     </w:p>
     <w:p>
       <w:pPr>
-        <w:pStyle w:val="Heading4"/>
+        <w:pStyle w:val="4"/>
         <w:numPr>
           <w:ilvl w:val="0"/>
           <w:numId w:val="45"/>
@@ -3837,7 +3837,7 @@
     </w:p>
     <w:p>
       <w:pPr>
-        <w:pStyle w:val="Heading4"/>
+        <w:pStyle w:val="4"/>
         <w:numPr>
           <w:ilvl w:val="0"/>
           <w:numId w:val="45"/>
@@ -4148,7 +4148,7 @@
     </w:p>
     <w:p>
       <w:pPr>
-        <w:pStyle w:val="Heading4"/>
+        <w:pStyle w:val="4"/>
         <w:numPr>
           <w:ilvl w:val="0"/>
           <w:numId w:val="45"/>
@@ -4467,7 +4467,7 @@
     </w:p>
     <w:p>
       <w:pPr>
-        <w:pStyle w:val="Heading4"/>
+        <w:pStyle w:val="4"/>
         <w:numPr>
           <w:ilvl w:val="0"/>
           <w:numId w:val="45"/>
@@ -4674,7 +4674,7 @@
     </w:p>
     <w:p>
       <w:pPr>
-        <w:pStyle w:val="Heading4"/>
+        <w:pStyle w:val="4"/>
         <w:numPr>
           <w:ilvl w:val="0"/>
           <w:numId w:val="45"/>
@@ -4944,7 +4944,7 @@
     </w:p>
     <w:p>
       <w:pPr>
-        <w:pStyle w:val="Heading3"/>
+        <w:pStyle w:val="3"/>
         <w:rPr>
           <w:lang w:val="bg-BG"/>
         </w:rPr>
@@ -4956,7 +4956,13 @@
         <w:t xml:space="preserve">Примери за </w:t>
       </w:r>
       <w:r>
-        <w:t xml:space="preserve">Unit </w:t>
+        <w:rPr>
+          <w:lang w:val="bg-BG"/>
+        </w:rPr>
+        <w:t>компонентни</w:t>
+      </w:r>
+      <w:r>
+        <w:t xml:space="preserve"> </w:t>
       </w:r>
       <w:r>
         <w:rPr>
@@ -4975,14 +4981,26 @@
         <w:rPr>
           <w:lang w:val="bg-BG"/>
         </w:rPr>
-        <w:t xml:space="preserve">Не забравяйте да нашите </w:t>
+        <w:t xml:space="preserve">Не забравяйте да </w:t>
+      </w:r>
+      <w:r>
+        <w:rPr>
+          <w:lang w:val="bg-BG"/>
+        </w:rPr>
+        <w:t>напишете</w:t>
+      </w:r>
+      <w:r>
+        <w:rPr>
+          <w:lang w:val="bg-BG"/>
+        </w:rPr>
+        <w:t xml:space="preserve"> </w:t>
       </w:r>
       <w:r>
         <w:rPr>
           <w:b/>
           <w:bCs/>
         </w:rPr>
-        <w:t xml:space="preserve">unit </w:t>
+        <w:t xml:space="preserve">компонентни </w:t>
       </w:r>
       <w:r>
         <w:rPr>
@@ -4996,7 +5014,25 @@
         <w:rPr>
           <w:lang w:val="bg-BG"/>
         </w:rPr>
-        <w:t xml:space="preserve"> за </w:t>
+        <w:t>,</w:t>
+      </w:r>
+      <w:r>
+        <w:rPr>
+          <w:lang w:val="bg-BG"/>
+        </w:rPr>
+        <w:t xml:space="preserve"> за</w:t>
+      </w:r>
+      <w:r>
+        <w:rPr>
+          <w:lang w:val="bg-BG"/>
+        </w:rPr>
+        <w:t xml:space="preserve"> да тествате</w:t>
+      </w:r>
+      <w:r>
+        <w:rPr>
+          <w:lang w:val="bg-BG"/>
+        </w:rPr>
+        <w:t xml:space="preserve"> </w:t>
       </w:r>
       <w:r>
         <w:rPr>
@@ -5004,16 +5040,7 @@
           <w:bCs/>
           <w:lang w:val="bg-BG"/>
         </w:rPr>
-        <w:t>логика на приложението</w:t>
-      </w:r>
-      <w:r>
-        <w:t xml:space="preserve">. </w:t>
-      </w:r>
-      <w:r>
-        <w:rPr>
-          <w:lang w:val="bg-BG"/>
-        </w:rPr>
-        <w:t xml:space="preserve">Проверете дали работи </w:t>
+        <w:t>логика</w:t>
       </w:r>
       <w:r>
         <w:rPr>
@@ -5021,9 +5048,20 @@
           <w:bCs/>
           <w:lang w:val="bg-BG"/>
         </w:rPr>
-        <w:t>правилно</w:t>
-      </w:r>
-      <w:r>
+        <w:t>та</w:t>
+      </w:r>
+      <w:r>
+        <w:rPr>
+          <w:b/>
+          <w:bCs/>
+          <w:lang w:val="bg-BG"/>
+        </w:rPr>
+        <w:t xml:space="preserve"> на приложението</w:t>
+      </w:r>
+      <w:r>
+        <w:rPr>
+          <w:lang w:val="bg-BG"/>
+        </w:rPr>
         <w:t>.</w:t>
       </w:r>
     </w:p>
@@ -5037,7 +5075,13 @@
         <w:rPr>
           <w:lang w:val="bg-BG"/>
         </w:rPr>
-        <w:t>За да го направите</w:t>
+        <w:t xml:space="preserve">За да </w:t>
+      </w:r>
+      <w:r>
+        <w:rPr>
+          <w:lang w:val="bg-BG"/>
+        </w:rPr>
+        <w:t>постигнете това</w:t>
       </w:r>
       <w:r>
         <w:t xml:space="preserve">, </w:t>
@@ -5113,7 +5157,7 @@
         <w:rPr>
           <w:lang w:val="bg-BG"/>
         </w:rPr>
-        <w:t xml:space="preserve"> за всеки метода</w:t>
+        <w:t xml:space="preserve"> за всеки метод</w:t>
       </w:r>
       <w:r>
         <w:t xml:space="preserve">, </w:t>
@@ -5135,6 +5179,48 @@
       </w:r>
       <w:r>
         <w:rPr>
+          <w:lang w:val="bg-BG"/>
+        </w:rPr>
+        <w:t xml:space="preserve"> </w:t>
+      </w:r>
+      <w:r>
+        <w:rPr>
+          <w:lang w:val="bg-BG"/>
+        </w:rPr>
+        <w:t>тест</w:t>
+      </w:r>
+      <w:r>
+        <w:rPr>
+          <w:lang w:val="bg-BG"/>
+        </w:rPr>
+        <w:t>о</w:t>
+      </w:r>
+      <w:r>
+        <w:rPr>
+          <w:lang w:val="bg-BG"/>
+        </w:rPr>
+        <w:t>в</w:t>
+      </w:r>
+      <w:r>
+        <w:rPr>
+          <w:lang w:val="bg-BG"/>
+        </w:rPr>
+        <w:t>е</w:t>
+      </w:r>
+      <w:r>
+        <w:rPr>
+          <w:lang w:val="bg-BG"/>
+        </w:rPr>
+        <w:t>те</w:t>
+      </w:r>
+      <w:r>
+        <w:rPr>
+          <w:lang w:val="bg-BG"/>
+        </w:rPr>
+        <w:t xml:space="preserve"> от тип</w:t>
+      </w:r>
+      <w:r>
+        <w:rPr>
           <w:b/>
           <w:bCs/>
           <w:lang w:val="bg-BG"/>
@@ -5166,7 +5252,7 @@
         <w:rPr>
           <w:lang w:val="bg-BG"/>
         </w:rPr>
-        <w:t>може те да намерите лесен начин на</w:t>
+        <w:t>можете да намерите лесен начин на</w:t>
       </w:r>
     </w:p>
     <w:p>
@@ -5178,7 +5264,7 @@
       <w:hyperlink r:id="rId23" w:history="1">
         <w:r>
           <w:rPr>
-            <w:rStyle w:val="Hyperlink"/>
+            <w:rStyle w:val="a9"/>
           </w:rPr>
           <w:t>https://www.pmichaels.net/2022/05/26/unit-testing-a-console-application/</w:t>
         </w:r>
@@ -5326,7 +5412,7 @@
 <w:ftr xmlns:wpc="http://schemas.microsoft.com/office/word/2010/wordprocessingCanvas" xmlns:cx="http://schemas.microsoft.com/office/drawing/2014/chartex" xmlns:cx1="http://schemas.microsoft.com/office/drawing/2015/9/8/chartex" xmlns:cx2="http://schemas.microsoft.com/office/drawing/2015/10/21/chartex" xmlns:cx3="http://schemas.microsoft.com/office/drawing/2016/5/9/chartex" xmlns:cx4="http://schemas.microsoft.com/office/drawing/2016/5/10/chartex" xmlns:cx5="http://schemas.microsoft.com/office/drawing/2016/5/11/chartex" xmlns:cx6="http://schemas.microsoft.com/office/drawing/2016/5/12/chartex" xmlns:cx7="http://schemas.microsoft.com/office/drawing/2016/5/13/chartex" xmlns:cx8="http://schemas.microsoft.com/office/drawing/2016/5/14/chartex" xmlns:mc="http://schemas.openxmlformats.org/markup-compatibility/2006" xmlns:aink="http://schemas.microsoft.com/office/drawing/2016/ink" xmlns:am3d="http://schemas.microsoft.com/office/drawing/2017/model3d" xmlns:o="urn:schemas-microsoft-com:office:office" xmlns:oel="http://schemas.microsoft.com/office/2019/extlst" xmlns:r="http://schemas.openxmlformats.org/officeDocument/2006/relationships" xmlns:m="http://schemas.openxmlformats.org/officeDocument/2006/math" xmlns:v="urn:schemas-microsoft-com:vml" xmlns:wp14="http://schemas.microsoft.com/office/word/2010/wordprocessingDrawing" xmlns:wp="http://schemas.openxmlformats.org/drawingml/2006/wordprocessingDrawing" xmlns:w10="urn:schemas-microsoft-com:office:word" xmlns:w="http://schemas.openxmlformats.org/wordprocessingml/2006/main" xmlns:w14="http://schemas.microsoft.com/office/word/2010/wordml" xmlns:w15="http://schemas.microsoft.com/office/word/2012/wordml" xmlns:w16cex="http://schemas.microsoft.com/office/word/2018/wordml/cex" xmlns:w16cid="http://schemas.microsoft.com/office/word/2016/wordml/cid" xmlns:w16="http://schemas.microsoft.com/office/word/2018/wordml" xmlns:w16sdtdh="http://schemas.microsoft.com/office/word/2020/wordml/sdtdatahash" xmlns:w16se="http://schemas.microsoft.com/office/word/2015/wordml/symex" xmlns:wpg="http://schemas.microsoft.com/office/word/2010/wordprocessingGroup" xmlns:wpi="http://schemas.microsoft.com/office/word/2010/wordprocessingInk" xmlns:wne="http://schemas.microsoft.com/office/word/2006/wordml" xmlns:wps="http://schemas.microsoft.com/office/word/2010/wordprocessingShape" mc:Ignorable="w14 w15 w16se w16cid w16 w16cex w16sdtdh wp14">
   <w:p>
     <w:pPr>
-      <w:pStyle w:val="Footer"/>
+      <w:pStyle w:val="a5"/>
       <w:rPr>
         <w:lang w:val="bg-BG"/>
       </w:rPr>
@@ -5533,7 +5619,7 @@
                           <w:hyperlink r:id="rId1" w:history="1">
                             <w:r>
                               <w:rPr>
-                                <w:rStyle w:val="Hyperlink"/>
+                                <w:rStyle w:val="a9"/>
                                 <w:noProof/>
                                 <w:color w:val="95B3D7" w:themeColor="accent1" w:themeTint="99"/>
                                 <w:sz w:val="17"/>
@@ -5543,7 +5629,7 @@
                             </w:r>
                             <w:r>
                               <w:rPr>
-                                <w:rStyle w:val="Hyperlink"/>
+                                <w:rStyle w:val="a9"/>
                                 <w:noProof/>
                                 <w:color w:val="95B3D7" w:themeColor="accent1" w:themeTint="99"/>
                                 <w:sz w:val="17"/>
@@ -5554,7 +5640,7 @@
                             </w:r>
                             <w:r>
                               <w:rPr>
-                                <w:rStyle w:val="Hyperlink"/>
+                                <w:rStyle w:val="a9"/>
                                 <w:noProof/>
                                 <w:color w:val="95B3D7" w:themeColor="accent1" w:themeTint="99"/>
                                 <w:sz w:val="17"/>
@@ -5564,7 +5650,7 @@
                             </w:r>
                             <w:r>
                               <w:rPr>
-                                <w:rStyle w:val="Hyperlink"/>
+                                <w:rStyle w:val="a9"/>
                                 <w:noProof/>
                                 <w:color w:val="95B3D7" w:themeColor="accent1" w:themeTint="99"/>
                                 <w:sz w:val="17"/>
@@ -5575,7 +5661,7 @@
                             </w:r>
                             <w:r>
                               <w:rPr>
-                                <w:rStyle w:val="Hyperlink"/>
+                                <w:rStyle w:val="a9"/>
                                 <w:noProof/>
                                 <w:color w:val="95B3D7" w:themeColor="accent1" w:themeTint="99"/>
                                 <w:sz w:val="17"/>
@@ -5585,7 +5671,7 @@
                             </w:r>
                             <w:r>
                               <w:rPr>
-                                <w:rStyle w:val="Hyperlink"/>
+                                <w:rStyle w:val="a9"/>
                                 <w:noProof/>
                                 <w:color w:val="95B3D7" w:themeColor="accent1" w:themeTint="99"/>
                                 <w:sz w:val="17"/>
@@ -5596,7 +5682,7 @@
                             </w:r>
                             <w:r>
                               <w:rPr>
-                                <w:rStyle w:val="Hyperlink"/>
+                                <w:rStyle w:val="a9"/>
                                 <w:noProof/>
                                 <w:color w:val="95B3D7" w:themeColor="accent1" w:themeTint="99"/>
                                 <w:sz w:val="17"/>
@@ -5606,7 +5692,7 @@
                             </w:r>
                             <w:r>
                               <w:rPr>
-                                <w:rStyle w:val="Hyperlink"/>
+                                <w:rStyle w:val="a9"/>
                                 <w:noProof/>
                                 <w:color w:val="95B3D7" w:themeColor="accent1" w:themeTint="99"/>
                                 <w:sz w:val="17"/>
@@ -5617,7 +5703,7 @@
                             </w:r>
                             <w:r>
                               <w:rPr>
-                                <w:rStyle w:val="Hyperlink"/>
+                                <w:rStyle w:val="a9"/>
                                 <w:noProof/>
                                 <w:color w:val="95B3D7" w:themeColor="accent1" w:themeTint="99"/>
                                 <w:sz w:val="17"/>
@@ -5627,7 +5713,7 @@
                             </w:r>
                             <w:r>
                               <w:rPr>
-                                <w:rStyle w:val="Hyperlink"/>
+                                <w:rStyle w:val="a9"/>
                                 <w:noProof/>
                                 <w:color w:val="95B3D7" w:themeColor="accent1" w:themeTint="99"/>
                                 <w:sz w:val="17"/>
@@ -5638,7 +5724,7 @@
                             </w:r>
                             <w:r>
                               <w:rPr>
-                                <w:rStyle w:val="Hyperlink"/>
+                                <w:rStyle w:val="a9"/>
                                 <w:noProof/>
                                 <w:color w:val="95B3D7" w:themeColor="accent1" w:themeTint="99"/>
                                 <w:sz w:val="17"/>
@@ -6100,7 +6186,7 @@
   </w:p>
   <w:p>
     <w:pPr>
-      <w:pStyle w:val="Footer"/>
+      <w:pStyle w:val="a5"/>
     </w:pPr>
     <w:r>
       <w:rPr>
@@ -6491,7 +6577,7 @@
 <w:hdr xmlns:wpc="http://schemas.microsoft.com/office/word/2010/wordprocessingCanvas" xmlns:cx="http://schemas.microsoft.com/office/drawing/2014/chartex" xmlns:cx1="http://schemas.microsoft.com/office/drawing/2015/9/8/chartex" xmlns:cx2="http://schemas.microsoft.com/office/drawing/2015/10/21/chartex" xmlns:cx3="http://schemas.microsoft.com/office/drawing/2016/5/9/chartex" xmlns:cx4="http://schemas.microsoft.com/office/drawing/2016/5/10/chartex" xmlns:cx5="http://schemas.microsoft.com/office/drawing/2016/5/11/chartex" xmlns:cx6="http://schemas.microsoft.com/office/drawing/2016/5/12/chartex" xmlns:cx7="http://schemas.microsoft.com/office/drawing/2016/5/13/chartex" xmlns:cx8="http://schemas.microsoft.com/office/drawing/2016/5/14/chartex" xmlns:mc="http://schemas.openxmlformats.org/markup-compatibility/2006" xmlns:aink="http://schemas.microsoft.com/office/drawing/2016/ink" xmlns:am3d="http://schemas.microsoft.com/office/drawing/2017/model3d" xmlns:o="urn:schemas-microsoft-com:office:office" xmlns:oel="http://schemas.microsoft.com/office/2019/extlst" xmlns:r="http://schemas.openxmlformats.org/officeDocument/2006/relationships" xmlns:m="http://schemas.openxmlformats.org/officeDocument/2006/math" xmlns:v="urn:schemas-microsoft-com:vml" xmlns:wp14="http://schemas.microsoft.com/office/word/2010/wordprocessingDrawing" xmlns:wp="http://schemas.openxmlformats.org/drawingml/2006/wordprocessingDrawing" xmlns:w10="urn:schemas-microsoft-com:office:word" xmlns:w="http://schemas.openxmlformats.org/wordprocessingml/2006/main" xmlns:w14="http://schemas.microsoft.com/office/word/2010/wordml" xmlns:w15="http://schemas.microsoft.com/office/word/2012/wordml" xmlns:w16cex="http://schemas.microsoft.com/office/word/2018/wordml/cex" xmlns:w16cid="http://schemas.microsoft.com/office/word/2016/wordml/cid" xmlns:w16="http://schemas.microsoft.com/office/word/2018/wordml" xmlns:w16sdtdh="http://schemas.microsoft.com/office/word/2020/wordml/sdtdatahash" xmlns:w16se="http://schemas.microsoft.com/office/word/2015/wordml/symex" xmlns:wpg="http://schemas.microsoft.com/office/word/2010/wordprocessingGroup" xmlns:wpi="http://schemas.microsoft.com/office/word/2010/wordprocessingInk" xmlns:wne="http://schemas.microsoft.com/office/word/2006/wordml" xmlns:wps="http://schemas.microsoft.com/office/word/2010/wordprocessingShape" mc:Ignorable="w14 w15 w16se w16cid w16 w16cex w16sdtdh wp14">
   <w:p>
     <w:pPr>
-      <w:pStyle w:val="Header"/>
+      <w:pStyle w:val="a3"/>
       <w:ind w:hanging="1134"/>
     </w:pPr>
   </w:p>
@@ -6938,7 +7024,7 @@
     <w:lvl w:ilvl="0" w:tplc="A47E1DC6">
       <w:start w:val="1"/>
       <w:numFmt w:val="decimal"/>
-      <w:pStyle w:val="Heading2"/>
+      <w:pStyle w:val="2"/>
       <w:lvlText w:val="%1."/>
       <w:lvlJc w:val="left"/>
       <w:pPr>
@@ -11931,7 +12017,7 @@
     <w:lsdException w:name="Unresolved Mention" w:semiHidden="1" w:unhideWhenUsed="1"/>
     <w:lsdException w:name="Smart Link" w:semiHidden="1" w:unhideWhenUsed="1"/>
   </w:latentStyles>
-  <w:style w:type="paragraph" w:default="1" w:styleId="Normal">
+  <w:style w:type="paragraph" w:default="1" w:styleId="a">
     <w:name w:val="Normal"/>
     <w:qFormat/>
     <w:rsid w:val="008063E1"/>
@@ -11939,11 +12025,11 @@
       <w:spacing w:before="80" w:after="120"/>
     </w:pPr>
   </w:style>
-  <w:style w:type="paragraph" w:styleId="Heading1">
+  <w:style w:type="paragraph" w:styleId="1">
     <w:name w:val="heading 1"/>
-    <w:basedOn w:val="Normal"/>
-    <w:next w:val="Normal"/>
-    <w:link w:val="Heading1Char"/>
+    <w:basedOn w:val="a"/>
+    <w:next w:val="a"/>
+    <w:link w:val="10"/>
     <w:uiPriority w:val="9"/>
     <w:qFormat/>
     <w:rsid w:val="00FA2C69"/>
@@ -11961,11 +12047,11 @@
       <w:szCs w:val="32"/>
     </w:rPr>
   </w:style>
-  <w:style w:type="paragraph" w:styleId="Heading2">
+  <w:style w:type="paragraph" w:styleId="2">
     <w:name w:val="heading 2"/>
-    <w:basedOn w:val="Normal"/>
-    <w:next w:val="Normal"/>
-    <w:link w:val="Heading2Char"/>
+    <w:basedOn w:val="a"/>
+    <w:next w:val="a"/>
+    <w:link w:val="20"/>
     <w:uiPriority w:val="9"/>
     <w:qFormat/>
     <w:rsid w:val="001C5C9E"/>
@@ -11988,11 +12074,11 @@
       <w:lang w:val="bg-BG"/>
     </w:rPr>
   </w:style>
-  <w:style w:type="paragraph" w:styleId="Heading3">
+  <w:style w:type="paragraph" w:styleId="3">
     <w:name w:val="heading 3"/>
-    <w:basedOn w:val="Normal"/>
-    <w:next w:val="Normal"/>
-    <w:link w:val="Heading3Char"/>
+    <w:basedOn w:val="a"/>
+    <w:next w:val="a"/>
+    <w:link w:val="30"/>
     <w:uiPriority w:val="9"/>
     <w:unhideWhenUsed/>
     <w:qFormat/>
@@ -12011,11 +12097,11 @@
       <w:szCs w:val="32"/>
     </w:rPr>
   </w:style>
-  <w:style w:type="paragraph" w:styleId="Heading4">
+  <w:style w:type="paragraph" w:styleId="4">
     <w:name w:val="heading 4"/>
-    <w:basedOn w:val="Normal"/>
-    <w:next w:val="Normal"/>
-    <w:link w:val="Heading4Char"/>
+    <w:basedOn w:val="a"/>
+    <w:next w:val="a"/>
+    <w:link w:val="40"/>
     <w:uiPriority w:val="9"/>
     <w:unhideWhenUsed/>
     <w:qFormat/>
@@ -12034,11 +12120,11 @@
       <w:sz w:val="28"/>
     </w:rPr>
   </w:style>
-  <w:style w:type="paragraph" w:styleId="Heading5">
+  <w:style w:type="paragraph" w:styleId="5">
     <w:name w:val="heading 5"/>
-    <w:basedOn w:val="Normal"/>
-    <w:next w:val="Normal"/>
-    <w:link w:val="Heading5Char"/>
+    <w:basedOn w:val="a"/>
+    <w:next w:val="a"/>
+    <w:link w:val="50"/>
     <w:uiPriority w:val="9"/>
     <w:semiHidden/>
     <w:unhideWhenUsed/>
@@ -12056,13 +12142,13 @@
       <w:color w:val="B2500E"/>
     </w:rPr>
   </w:style>
-  <w:style w:type="character" w:default="1" w:styleId="DefaultParagraphFont">
+  <w:style w:type="character" w:default="1" w:styleId="a0">
     <w:name w:val="Default Paragraph Font"/>
     <w:uiPriority w:val="1"/>
     <w:semiHidden/>
     <w:unhideWhenUsed/>
   </w:style>
-  <w:style w:type="table" w:default="1" w:styleId="TableNormal">
+  <w:style w:type="table" w:default="1" w:styleId="a1">
     <w:name w:val="Normal Table"/>
     <w:uiPriority w:val="99"/>
     <w:semiHidden/>
@@ -12077,16 +12163,16 @@
       </w:tblCellMar>
     </w:tblPr>
   </w:style>
-  <w:style w:type="numbering" w:default="1" w:styleId="NoList">
+  <w:style w:type="numbering" w:default="1" w:styleId="a2">
     <w:name w:val="No List"/>
     <w:uiPriority w:val="99"/>
     <w:semiHidden/>
     <w:unhideWhenUsed/>
   </w:style>
-  <w:style w:type="paragraph" w:styleId="Header">
+  <w:style w:type="paragraph" w:styleId="a3">
     <w:name w:val="header"/>
-    <w:basedOn w:val="Normal"/>
-    <w:link w:val="HeaderChar"/>
+    <w:basedOn w:val="a"/>
+    <w:link w:val="a4"/>
     <w:uiPriority w:val="99"/>
     <w:unhideWhenUsed/>
     <w:rsid w:val="008068A2"/>
@@ -12098,17 +12184,17 @@
       <w:spacing w:after="0" w:line="240" w:lineRule="auto"/>
     </w:pPr>
   </w:style>
-  <w:style w:type="character" w:customStyle="1" w:styleId="HeaderChar">
-    <w:name w:val="Header Char"/>
-    <w:basedOn w:val="DefaultParagraphFont"/>
-    <w:link w:val="Header"/>
+  <w:style w:type="character" w:customStyle="1" w:styleId="a4">
+    <w:name w:val="Горен колонтитул Знак"/>
+    <w:basedOn w:val="a0"/>
+    <w:link w:val="a3"/>
     <w:uiPriority w:val="99"/>
     <w:rsid w:val="008068A2"/>
   </w:style>
-  <w:style w:type="paragraph" w:styleId="Footer">
+  <w:style w:type="paragraph" w:styleId="a5">
     <w:name w:val="footer"/>
-    <w:basedOn w:val="Normal"/>
-    <w:link w:val="FooterChar"/>
+    <w:basedOn w:val="a"/>
+    <w:link w:val="a6"/>
     <w:uiPriority w:val="99"/>
     <w:unhideWhenUsed/>
     <w:rsid w:val="008068A2"/>
@@ -12120,17 +12206,17 @@
       <w:spacing w:after="0" w:line="240" w:lineRule="auto"/>
     </w:pPr>
   </w:style>
-  <w:style w:type="character" w:customStyle="1" w:styleId="FooterChar">
-    <w:name w:val="Footer Char"/>
-    <w:basedOn w:val="DefaultParagraphFont"/>
-    <w:link w:val="Footer"/>
+  <w:style w:type="character" w:customStyle="1" w:styleId="a6">
+    <w:name w:val="Долен колонтитул Знак"/>
+    <w:basedOn w:val="a0"/>
+    <w:link w:val="a5"/>
     <w:uiPriority w:val="99"/>
     <w:rsid w:val="008068A2"/>
   </w:style>
-  <w:style w:type="paragraph" w:styleId="BalloonText">
+  <w:style w:type="paragraph" w:styleId="a7">
     <w:name w:val="Balloon Text"/>
-    <w:basedOn w:val="Normal"/>
-    <w:link w:val="BalloonTextChar"/>
+    <w:basedOn w:val="a"/>
+    <w:link w:val="a8"/>
     <w:uiPriority w:val="99"/>
     <w:semiHidden/>
     <w:unhideWhenUsed/>
@@ -12144,10 +12230,10 @@
       <w:szCs w:val="16"/>
     </w:rPr>
   </w:style>
-  <w:style w:type="character" w:customStyle="1" w:styleId="BalloonTextChar">
-    <w:name w:val="Balloon Text Char"/>
-    <w:basedOn w:val="DefaultParagraphFont"/>
-    <w:link w:val="BalloonText"/>
+  <w:style w:type="character" w:customStyle="1" w:styleId="a8">
+    <w:name w:val="Изнесен текст Знак"/>
+    <w:basedOn w:val="a0"/>
+    <w:link w:val="a7"/>
     <w:uiPriority w:val="99"/>
     <w:semiHidden/>
     <w:rsid w:val="00564D7B"/>
@@ -12157,9 +12243,9 @@
       <w:szCs w:val="16"/>
     </w:rPr>
   </w:style>
-  <w:style w:type="character" w:styleId="Hyperlink">
+  <w:style w:type="character" w:styleId="a9">
     <w:name w:val="Hyperlink"/>
-    <w:basedOn w:val="DefaultParagraphFont"/>
+    <w:basedOn w:val="a0"/>
     <w:uiPriority w:val="99"/>
     <w:unhideWhenUsed/>
     <w:rsid w:val="0079324A"/>
@@ -12168,10 +12254,10 @@
       <w:u w:val="single"/>
     </w:rPr>
   </w:style>
-  <w:style w:type="character" w:customStyle="1" w:styleId="Heading1Char">
-    <w:name w:val="Heading 1 Char"/>
-    <w:basedOn w:val="DefaultParagraphFont"/>
-    <w:link w:val="Heading1"/>
+  <w:style w:type="character" w:customStyle="1" w:styleId="10">
+    <w:name w:val="Заглавие 1 Знак"/>
+    <w:basedOn w:val="a0"/>
+    <w:link w:val="1"/>
     <w:uiPriority w:val="9"/>
     <w:rsid w:val="00FA2C69"/>
     <w:rPr>
@@ -12182,10 +12268,10 @@
       <w:szCs w:val="32"/>
     </w:rPr>
   </w:style>
-  <w:style w:type="character" w:customStyle="1" w:styleId="Heading2Char">
-    <w:name w:val="Heading 2 Char"/>
-    <w:basedOn w:val="DefaultParagraphFont"/>
-    <w:link w:val="Heading2"/>
+  <w:style w:type="character" w:customStyle="1" w:styleId="20">
+    <w:name w:val="Заглавие 2 Знак"/>
+    <w:basedOn w:val="a0"/>
+    <w:link w:val="2"/>
     <w:uiPriority w:val="9"/>
     <w:rsid w:val="001C5C9E"/>
     <w:rPr>
@@ -12198,9 +12284,9 @@
       <w:lang w:val="bg-BG"/>
     </w:rPr>
   </w:style>
-  <w:style w:type="paragraph" w:styleId="NormalWeb">
+  <w:style w:type="paragraph" w:styleId="aa">
     <w:name w:val="Normal (Web)"/>
-    <w:basedOn w:val="Normal"/>
+    <w:basedOn w:val="a"/>
     <w:uiPriority w:val="99"/>
     <w:semiHidden/>
     <w:unhideWhenUsed/>
@@ -12214,9 +12300,9 @@
       <w:szCs w:val="24"/>
     </w:rPr>
   </w:style>
-  <w:style w:type="character" w:styleId="Strong">
+  <w:style w:type="character" w:styleId="ab">
     <w:name w:val="Strong"/>
-    <w:basedOn w:val="DefaultParagraphFont"/>
+    <w:basedOn w:val="a0"/>
     <w:uiPriority w:val="22"/>
     <w:qFormat/>
     <w:rsid w:val="00524789"/>
@@ -12225,10 +12311,10 @@
       <w:bCs/>
     </w:rPr>
   </w:style>
-  <w:style w:type="character" w:customStyle="1" w:styleId="Heading3Char">
-    <w:name w:val="Heading 3 Char"/>
-    <w:basedOn w:val="DefaultParagraphFont"/>
-    <w:link w:val="Heading3"/>
+  <w:style w:type="character" w:customStyle="1" w:styleId="30">
+    <w:name w:val="Заглавие 3 Знак"/>
+    <w:basedOn w:val="a0"/>
+    <w:link w:val="3"/>
     <w:uiPriority w:val="9"/>
     <w:rsid w:val="008C5930"/>
     <w:rPr>
@@ -12239,10 +12325,10 @@
       <w:szCs w:val="32"/>
     </w:rPr>
   </w:style>
-  <w:style w:type="character" w:customStyle="1" w:styleId="Heading4Char">
-    <w:name w:val="Heading 4 Char"/>
-    <w:basedOn w:val="DefaultParagraphFont"/>
-    <w:link w:val="Heading4"/>
+  <w:style w:type="character" w:customStyle="1" w:styleId="40">
+    <w:name w:val="Заглавие 4 Знак"/>
+    <w:basedOn w:val="a0"/>
+    <w:link w:val="4"/>
     <w:uiPriority w:val="9"/>
     <w:rsid w:val="008C5930"/>
     <w:rPr>
@@ -12253,10 +12339,10 @@
       <w:sz w:val="28"/>
     </w:rPr>
   </w:style>
-  <w:style w:type="paragraph" w:styleId="ListParagraph">
+  <w:style w:type="paragraph" w:styleId="ac">
     <w:name w:val="List Paragraph"/>
-    <w:basedOn w:val="Normal"/>
-    <w:link w:val="ListParagraphChar"/>
+    <w:basedOn w:val="a"/>
+    <w:link w:val="ad"/>
     <w:uiPriority w:val="34"/>
     <w:qFormat/>
     <w:rsid w:val="008617B5"/>
@@ -12265,9 +12351,9 @@
       <w:contextualSpacing/>
     </w:pPr>
   </w:style>
-  <w:style w:type="character" w:styleId="FollowedHyperlink">
+  <w:style w:type="character" w:styleId="ae">
     <w:name w:val="FollowedHyperlink"/>
-    <w:basedOn w:val="DefaultParagraphFont"/>
+    <w:basedOn w:val="a0"/>
     <w:uiPriority w:val="99"/>
     <w:semiHidden/>
     <w:unhideWhenUsed/>
@@ -12277,10 +12363,10 @@
       <w:u w:val="single"/>
     </w:rPr>
   </w:style>
-  <w:style w:type="character" w:customStyle="1" w:styleId="Heading5Char">
-    <w:name w:val="Heading 5 Char"/>
-    <w:basedOn w:val="DefaultParagraphFont"/>
-    <w:link w:val="Heading5"/>
+  <w:style w:type="character" w:customStyle="1" w:styleId="50">
+    <w:name w:val="Заглавие 5 Знак"/>
+    <w:basedOn w:val="a0"/>
+    <w:link w:val="5"/>
     <w:uiPriority w:val="9"/>
     <w:semiHidden/>
     <w:rsid w:val="008C5930"/>
@@ -12292,7 +12378,7 @@
   </w:style>
   <w:style w:type="paragraph" w:customStyle="1" w:styleId="Code">
     <w:name w:val="Code"/>
-    <w:basedOn w:val="Normal"/>
+    <w:basedOn w:val="a"/>
     <w:link w:val="CodeChar"/>
     <w:qFormat/>
     <w:rsid w:val="008063E1"/>
@@ -12304,7 +12390,7 @@
   </w:style>
   <w:style w:type="character" w:customStyle="1" w:styleId="CodeChar">
     <w:name w:val="Code Char"/>
-    <w:basedOn w:val="DefaultParagraphFont"/>
+    <w:basedOn w:val="a0"/>
     <w:link w:val="Code"/>
     <w:rsid w:val="008063E1"/>
     <w:rPr>
@@ -12313,9 +12399,9 @@
       <w:noProof/>
     </w:rPr>
   </w:style>
-  <w:style w:type="table" w:styleId="TableGrid">
+  <w:style w:type="table" w:styleId="af">
     <w:name w:val="Table Grid"/>
-    <w:basedOn w:val="TableNormal"/>
+    <w:basedOn w:val="a1"/>
     <w:uiPriority w:val="59"/>
     <w:rsid w:val="00763912"/>
     <w:pPr>
@@ -12334,12 +12420,12 @@
   </w:style>
   <w:style w:type="character" w:customStyle="1" w:styleId="tgc">
     <w:name w:val="_tgc"/>
-    <w:basedOn w:val="DefaultParagraphFont"/>
+    <w:basedOn w:val="a0"/>
     <w:rsid w:val="00D8395C"/>
   </w:style>
   <w:style w:type="paragraph" w:customStyle="1" w:styleId="Index">
     <w:name w:val="Index"/>
-    <w:basedOn w:val="Normal"/>
+    <w:basedOn w:val="a"/>
     <w:rsid w:val="005054C7"/>
     <w:pPr>
       <w:suppressLineNumbers/>
@@ -12349,17 +12435,17 @@
       <w:rFonts w:cs="FreeSans"/>
     </w:rPr>
   </w:style>
-  <w:style w:type="character" w:customStyle="1" w:styleId="ListParagraphChar">
-    <w:name w:val="List Paragraph Char"/>
-    <w:basedOn w:val="DefaultParagraphFont"/>
-    <w:link w:val="ListParagraph"/>
+  <w:style w:type="character" w:customStyle="1" w:styleId="ad">
+    <w:name w:val="Списък на абзаци Знак"/>
+    <w:basedOn w:val="a0"/>
+    <w:link w:val="ac"/>
     <w:uiPriority w:val="34"/>
     <w:qFormat/>
     <w:rsid w:val="005054C7"/>
   </w:style>
   <w:style w:type="character" w:customStyle="1" w:styleId="InternetLink">
     <w:name w:val="Internet Link"/>
-    <w:basedOn w:val="DefaultParagraphFont"/>
+    <w:basedOn w:val="a0"/>
     <w:uiPriority w:val="99"/>
     <w:unhideWhenUsed/>
     <w:rsid w:val="005054C7"/>
@@ -12368,9 +12454,9 @@
       <w:u w:val="single"/>
     </w:rPr>
   </w:style>
-  <w:style w:type="character" w:styleId="UnresolvedMention">
+  <w:style w:type="character" w:styleId="af0">
     <w:name w:val="Unresolved Mention"/>
-    <w:basedOn w:val="DefaultParagraphFont"/>
+    <w:basedOn w:val="a0"/>
     <w:uiPriority w:val="99"/>
     <w:semiHidden/>
     <w:unhideWhenUsed/>

</xml_diff>